<commit_message>
Created a Database and verified the project has been properly setup.
</commit_message>
<xml_diff>
--- a/Creating a Virtual Environment.docx
+++ b/Creating a Virtual Environment.docx
@@ -583,6 +583,189 @@
         </w:rPr>
         <w:t>, urls.py, wsgi.py]</w:t>
       </w:r>
+    </w:p>
+    <w:p>
+      <w:pPr>
+        <w:rPr>
+          <w:b/>
+          <w:bCs/>
+          <w:sz w:val="10"/>
+          <w:szCs w:val="10"/>
+        </w:rPr>
+      </w:pPr>
+    </w:p>
+    <w:p>
+      <w:pPr>
+        <w:rPr>
+          <w:b/>
+          <w:bCs/>
+          <w:sz w:val="44"/>
+          <w:szCs w:val="44"/>
+        </w:rPr>
+      </w:pPr>
+      <w:r>
+        <w:rPr>
+          <w:b/>
+          <w:bCs/>
+          <w:sz w:val="44"/>
+          <w:szCs w:val="44"/>
+        </w:rPr>
+        <w:t xml:space="preserve">Creating </w:t>
+      </w:r>
+      <w:r>
+        <w:rPr>
+          <w:b/>
+          <w:bCs/>
+          <w:sz w:val="44"/>
+          <w:szCs w:val="44"/>
+        </w:rPr>
+        <w:t>the Database</w:t>
+      </w:r>
+    </w:p>
+    <w:p>
+      <w:pPr>
+        <w:rPr>
+          <w:b/>
+          <w:bCs/>
+          <w:sz w:val="10"/>
+          <w:szCs w:val="10"/>
+        </w:rPr>
+      </w:pPr>
+    </w:p>
+    <w:p>
+      <w:pPr>
+        <w:rPr>
+          <w:sz w:val="32"/>
+          <w:szCs w:val="32"/>
+        </w:rPr>
+      </w:pPr>
+      <w:r>
+        <w:rPr>
+          <w:sz w:val="32"/>
+          <w:szCs w:val="32"/>
+        </w:rPr>
+        <w:t xml:space="preserve">1-) </w:t>
+      </w:r>
+      <w:r>
+        <w:rPr>
+          <w:sz w:val="32"/>
+          <w:szCs w:val="32"/>
+        </w:rPr>
+        <w:t>python/</w:t>
+      </w:r>
+      <w:r>
+        <w:rPr>
+          <w:sz w:val="32"/>
+          <w:szCs w:val="32"/>
+        </w:rPr>
+        <w:t xml:space="preserve">python3 manage.py </w:t>
+      </w:r>
+      <w:r>
+        <w:rPr>
+          <w:color w:val="C45911" w:themeColor="accent2" w:themeShade="BF"/>
+          <w:sz w:val="32"/>
+          <w:szCs w:val="32"/>
+        </w:rPr>
+        <w:t>migrate</w:t>
+      </w:r>
+    </w:p>
+    <w:p>
+      <w:pPr>
+        <w:rPr>
+          <w:sz w:val="10"/>
+          <w:szCs w:val="10"/>
+        </w:rPr>
+      </w:pPr>
+    </w:p>
+    <w:p>
+      <w:pPr>
+        <w:rPr>
+          <w:b/>
+          <w:bCs/>
+          <w:sz w:val="44"/>
+          <w:szCs w:val="44"/>
+        </w:rPr>
+      </w:pPr>
+      <w:r>
+        <w:rPr>
+          <w:b/>
+          <w:bCs/>
+          <w:sz w:val="44"/>
+          <w:szCs w:val="44"/>
+        </w:rPr>
+        <w:t>Verifying the Project has been setup properly.</w:t>
+      </w:r>
+    </w:p>
+    <w:p>
+      <w:pPr>
+        <w:rPr>
+          <w:b/>
+          <w:bCs/>
+          <w:sz w:val="10"/>
+          <w:szCs w:val="10"/>
+        </w:rPr>
+      </w:pPr>
+    </w:p>
+    <w:p>
+      <w:pPr>
+        <w:rPr>
+          <w:sz w:val="32"/>
+          <w:szCs w:val="32"/>
+        </w:rPr>
+      </w:pPr>
+      <w:r>
+        <w:rPr>
+          <w:sz w:val="32"/>
+          <w:szCs w:val="32"/>
+        </w:rPr>
+        <w:t xml:space="preserve">1-) </w:t>
+      </w:r>
+      <w:r>
+        <w:rPr>
+          <w:sz w:val="32"/>
+          <w:szCs w:val="32"/>
+        </w:rPr>
+        <w:t>python/</w:t>
+      </w:r>
+      <w:r>
+        <w:rPr>
+          <w:sz w:val="32"/>
+          <w:szCs w:val="32"/>
+        </w:rPr>
+        <w:t xml:space="preserve">python3 manage.py </w:t>
+      </w:r>
+      <w:r>
+        <w:rPr>
+          <w:color w:val="C45911" w:themeColor="accent2" w:themeShade="BF"/>
+          <w:sz w:val="32"/>
+          <w:szCs w:val="32"/>
+        </w:rPr>
+        <w:t>runserver</w:t>
+      </w:r>
+      <w:r>
+        <w:rPr>
+          <w:color w:val="C45911" w:themeColor="accent2" w:themeShade="BF"/>
+          <w:sz w:val="32"/>
+          <w:szCs w:val="32"/>
+        </w:rPr>
+        <w:t xml:space="preserve"> (</w:t>
+      </w:r>
+      <w:r>
+        <w:rPr>
+          <w:color w:val="C45911" w:themeColor="accent2" w:themeShade="BF"/>
+          <w:sz w:val="32"/>
+          <w:szCs w:val="32"/>
+        </w:rPr>
+        <w:t>8000, 8001)</w:t>
+      </w:r>
+    </w:p>
+    <w:p>
+      <w:pPr>
+        <w:rPr>
+          <w:sz w:val="10"/>
+          <w:szCs w:val="10"/>
+        </w:rPr>
+      </w:pPr>
     </w:p>
     <w:p>
       <w:pPr>

</xml_diff>